<commit_message>
New intro document, small change to squaredeal
</commit_message>
<xml_diff>
--- a/Documentation/Big Deal intro.docx
+++ b/Documentation/Big Deal intro.docx
@@ -10,23 +10,12 @@
           <w:lang w:val="en-US"/>
         </w:rPr>
       </w:pPr>
-      <w:proofErr w:type="spellStart"/>
-      <w:proofErr w:type="gramStart"/>
       <w:r>
         <w:rPr>
           <w:caps w:val="0"/>
           <w:lang w:val="en-US"/>
         </w:rPr>
-        <w:t>BigDeal</w:t>
-      </w:r>
-      <w:proofErr w:type="spellEnd"/>
-      <w:proofErr w:type="gramEnd"/>
-      <w:r>
-        <w:rPr>
-          <w:caps w:val="0"/>
-          <w:lang w:val="en-US"/>
-        </w:rPr>
-        <w:t xml:space="preserve"> explained</w:t>
+        <w:t>BigDeal explained</w:t>
       </w:r>
     </w:p>
     <w:p>
@@ -78,21 +67,7 @@
         <w:rPr>
           <w:lang w:val="en-US"/>
         </w:rPr>
-        <w:t xml:space="preserve"> </w:t>
-      </w:r>
-      <w:proofErr w:type="spellStart"/>
-      <w:r>
-        <w:rPr>
-          <w:lang w:val="en-US"/>
-        </w:rPr>
-        <w:t>BigDeal</w:t>
-      </w:r>
-      <w:proofErr w:type="spellEnd"/>
-      <w:r>
-        <w:rPr>
-          <w:lang w:val="en-US"/>
-        </w:rPr>
-        <w:t xml:space="preserve"> was introduced in international competition in the year 2000. </w:t>
+        <w:t xml:space="preserve"> BigDeal was introduced in international competition in the year 2000. </w:t>
       </w:r>
       <w:r>
         <w:rPr>
@@ -123,6 +98,25 @@
           <w:lang w:val="en-US"/>
         </w:rPr>
         <w:t>.</w:t>
+      </w:r>
+    </w:p>
+    <w:p>
+      <w:pPr>
+        <w:rPr>
+          <w:lang w:val="en-US"/>
+        </w:rPr>
+      </w:pPr>
+      <w:r>
+        <w:rPr>
+          <w:lang w:val="en-US"/>
+        </w:rPr>
+        <w:t xml:space="preserve">A bit of new documentation for a 25 </w:t>
+      </w:r>
+      <w:r>
+        <w:rPr>
+          <w:lang w:val="en-US"/>
+        </w:rPr>
+        <w:t>year old program.</w:t>
       </w:r>
     </w:p>
     <w:p>
@@ -313,21 +307,7 @@
         <w:rPr>
           <w:lang w:val="en-US"/>
         </w:rPr>
-        <w:t xml:space="preserve">So </w:t>
-      </w:r>
-      <w:proofErr w:type="spellStart"/>
-      <w:r>
-        <w:rPr>
-          <w:lang w:val="en-US"/>
-        </w:rPr>
-        <w:t>BigDeal</w:t>
-      </w:r>
-      <w:proofErr w:type="spellEnd"/>
-      <w:r>
-        <w:rPr>
-          <w:lang w:val="en-US"/>
-        </w:rPr>
-        <w:t xml:space="preserve">, when producing a set of </w:t>
+        <w:t xml:space="preserve">So BigDeal, when producing a set of </w:t>
       </w:r>
       <w:r>
         <w:rPr>
@@ -381,7 +361,19 @@
         <w:rPr>
           <w:lang w:val="en-US"/>
         </w:rPr>
-        <w:t xml:space="preserve"> separate</w:t>
+        <w:t xml:space="preserve"> </w:t>
+      </w:r>
+      <w:r>
+        <w:rPr>
+          <w:lang w:val="en-US"/>
+        </w:rPr>
+        <w:t xml:space="preserve">totally </w:t>
+      </w:r>
+      <w:r>
+        <w:rPr>
+          <w:lang w:val="en-US"/>
+        </w:rPr>
+        <w:t>separate</w:t>
       </w:r>
       <w:r>
         <w:rPr>
@@ -591,19 +583,11 @@
           <w:lang w:val="en-US"/>
         </w:rPr>
       </w:pPr>
-      <w:proofErr w:type="spellStart"/>
-      <w:r>
-        <w:rPr>
-          <w:lang w:val="en-US"/>
-        </w:rPr>
-        <w:t>BigDeal</w:t>
-      </w:r>
-      <w:proofErr w:type="spellEnd"/>
-      <w:r>
-        <w:rPr>
-          <w:lang w:val="en-US"/>
-        </w:rPr>
-        <w:t xml:space="preserve"> contains software to convert any number less than </w:t>
+      <w:r>
+        <w:rPr>
+          <w:lang w:val="en-US"/>
+        </w:rPr>
+        <w:t xml:space="preserve">BigDeal contains software to convert any number less than </w:t>
       </w:r>
       <w:r>
         <w:rPr>
@@ -634,6 +618,19 @@
           <w:lang w:val="en-US"/>
         </w:rPr>
         <w:t xml:space="preserve"> the procedure for each deal is simple. Make a random number less than D. Convert it to a bridge deal. Done.</w:t>
+      </w:r>
+    </w:p>
+    <w:p>
+      <w:pPr>
+        <w:rPr>
+          <w:lang w:val="en-US"/>
+        </w:rPr>
+      </w:pPr>
+      <w:r>
+        <w:rPr>
+          <w:lang w:val="en-US"/>
+        </w:rPr>
+        <w:t>As a very simple example how this works: In the first 25% of numbers the Ace of Spades is with North, in the second with East, then South, then West.</w:t>
       </w:r>
     </w:p>
     <w:p>
@@ -647,6 +644,7 @@
         <w:rPr>
           <w:lang w:val="en-US"/>
         </w:rPr>
+        <w:lastRenderedPageBreak/>
         <w:t>Where are the random numbers coming from?</w:t>
       </w:r>
     </w:p>
@@ -690,21 +688,7 @@
         <w:rPr>
           <w:lang w:val="en-US"/>
         </w:rPr>
-        <w:t xml:space="preserve"> </w:t>
-      </w:r>
-      <w:proofErr w:type="gramStart"/>
-      <w:r>
-        <w:rPr>
-          <w:lang w:val="en-US"/>
-        </w:rPr>
-        <w:t>it does</w:t>
-      </w:r>
-      <w:proofErr w:type="gramEnd"/>
-      <w:r>
-        <w:rPr>
-          <w:lang w:val="en-US"/>
-        </w:rPr>
-        <w:t xml:space="preserve"> the same each time. For dealing that is bad.</w:t>
+        <w:t xml:space="preserve"> it does the same each time. For dealing that is bad.</w:t>
       </w:r>
       <w:r>
         <w:rPr>
@@ -755,7 +739,6 @@
         <w:rPr>
           <w:lang w:val="en-US"/>
         </w:rPr>
-        <w:lastRenderedPageBreak/>
         <w:t>So,</w:t>
       </w:r>
       <w:r>
@@ -880,16 +863,8 @@
         <w:rPr>
           <w:lang w:val="en-US"/>
         </w:rPr>
-        <w:t xml:space="preserve">in </w:t>
-      </w:r>
-      <w:proofErr w:type="spellStart"/>
-      <w:r>
-        <w:rPr>
-          <w:lang w:val="en-US"/>
-        </w:rPr>
-        <w:t>BigDeal</w:t>
-      </w:r>
-      <w:proofErr w:type="spellEnd"/>
+        <w:t>in BigDeal</w:t>
+      </w:r>
     </w:p>
     <w:p>
       <w:pPr>
@@ -901,21 +876,7 @@
         <w:rPr>
           <w:lang w:val="en-US"/>
         </w:rPr>
-        <w:t xml:space="preserve">In </w:t>
-      </w:r>
-      <w:proofErr w:type="spellStart"/>
-      <w:r>
-        <w:rPr>
-          <w:lang w:val="en-US"/>
-        </w:rPr>
-        <w:t>BigDeal</w:t>
-      </w:r>
-      <w:proofErr w:type="spellEnd"/>
-      <w:r>
-        <w:rPr>
-          <w:lang w:val="en-US"/>
-        </w:rPr>
-        <w:t xml:space="preserve"> the PRNG</w:t>
+        <w:t>In BigDeal the PRNG</w:t>
       </w:r>
       <w:r>
         <w:rPr>
@@ -1056,147 +1017,13 @@
         <w:rPr>
           <w:lang w:val="en-US"/>
         </w:rPr>
-        <w:t xml:space="preserve">The value used as input to the </w:t>
-      </w:r>
-      <w:r>
-        <w:rPr>
-          <w:lang w:val="en-US"/>
-        </w:rPr>
-        <w:t>crypto hash</w:t>
-      </w:r>
-      <w:r>
-        <w:rPr>
-          <w:lang w:val="en-US"/>
-        </w:rPr>
-        <w:t xml:space="preserve"> varies with the version of </w:t>
-      </w:r>
-      <w:proofErr w:type="spellStart"/>
-      <w:r>
-        <w:rPr>
-          <w:lang w:val="en-US"/>
-        </w:rPr>
-        <w:t>BigDeal</w:t>
-      </w:r>
-      <w:proofErr w:type="spellEnd"/>
-      <w:r>
-        <w:rPr>
-          <w:lang w:val="en-US"/>
-        </w:rPr>
-        <w:t xml:space="preserve"> </w:t>
-      </w:r>
-      <w:r>
-        <w:rPr>
-          <w:lang w:val="en-US"/>
-        </w:rPr>
-        <w:t xml:space="preserve">and how you use it. In </w:t>
-      </w:r>
-      <w:proofErr w:type="spellStart"/>
-      <w:proofErr w:type="gramStart"/>
-      <w:r>
-        <w:rPr>
-          <w:lang w:val="en-US"/>
-        </w:rPr>
-        <w:t>BigDeal</w:t>
-      </w:r>
-      <w:proofErr w:type="spellEnd"/>
-      <w:proofErr w:type="gramEnd"/>
-      <w:r>
-        <w:rPr>
-          <w:lang w:val="en-US"/>
-        </w:rPr>
-        <w:t xml:space="preserve"> as </w:t>
-      </w:r>
-      <w:r>
-        <w:rPr>
-          <w:lang w:val="en-US"/>
-        </w:rPr>
-        <w:t xml:space="preserve">normally </w:t>
-      </w:r>
-      <w:r>
-        <w:rPr>
-          <w:lang w:val="en-US"/>
-        </w:rPr>
-        <w:t xml:space="preserve">used to </w:t>
-      </w:r>
-      <w:r>
-        <w:rPr>
-          <w:lang w:val="en-US"/>
-        </w:rPr>
-        <w:t>make</w:t>
-      </w:r>
-      <w:r>
-        <w:rPr>
-          <w:lang w:val="en-US"/>
-        </w:rPr>
-        <w:t xml:space="preserve"> single sets of </w:t>
-      </w:r>
-      <w:r>
-        <w:rPr>
-          <w:lang w:val="en-US"/>
-        </w:rPr>
-        <w:t>deals</w:t>
-      </w:r>
-      <w:r>
-        <w:rPr>
-          <w:lang w:val="en-US"/>
-        </w:rPr>
-        <w:t>,</w:t>
-      </w:r>
-      <w:r>
-        <w:rPr>
-          <w:lang w:val="en-US"/>
-        </w:rPr>
-        <w:t xml:space="preserve"> the operator of the program identifies himself at first use, and this self-chosen identification </w:t>
-      </w:r>
-      <w:r>
-        <w:rPr>
-          <w:lang w:val="en-US"/>
-        </w:rPr>
-        <w:t xml:space="preserve">together with </w:t>
-      </w:r>
-      <w:r>
-        <w:rPr>
-          <w:lang w:val="en-US"/>
-        </w:rPr>
-        <w:t>a</w:t>
-      </w:r>
-      <w:r>
-        <w:rPr>
-          <w:lang w:val="en-US"/>
-        </w:rPr>
-        <w:t xml:space="preserve"> big numbe</w:t>
-      </w:r>
-      <w:r>
-        <w:rPr>
-          <w:lang w:val="en-US"/>
-        </w:rPr>
-        <w:t xml:space="preserve">r makes the input for the hash. This last number </w:t>
-      </w:r>
-      <w:r>
-        <w:rPr>
-          <w:lang w:val="en-US"/>
-        </w:rPr>
-        <w:t xml:space="preserve">in version 1.2 of </w:t>
-      </w:r>
-      <w:proofErr w:type="spellStart"/>
-      <w:r>
-        <w:rPr>
-          <w:lang w:val="en-US"/>
-        </w:rPr>
-        <w:t>BigDeal</w:t>
-      </w:r>
-      <w:proofErr w:type="spellEnd"/>
-      <w:r>
-        <w:rPr>
-          <w:lang w:val="en-US"/>
-        </w:rPr>
-        <w:t xml:space="preserve"> is made up by using timing of keyboard input of the user. In version 2.0 it is taken from the operating system, using the same mechanism</w:t>
-      </w:r>
-      <w:r>
-        <w:rPr>
-          <w:lang w:val="en-US"/>
-        </w:rPr>
-        <w:t xml:space="preserve"> as banking apps.</w:t>
+        <w:t xml:space="preserve">And these numbers </w:t>
+      </w:r>
+      <w:r>
+        <w:rPr>
+          <w:lang w:val="en-US"/>
+        </w:rPr>
+        <w:t>are uniformly distributed, such that the Ace of Spades is really 25% of the time in West.</w:t>
       </w:r>
     </w:p>
     <w:p>
@@ -1205,47 +1032,126 @@
           <w:lang w:val="en-US"/>
         </w:rPr>
       </w:pPr>
-      <w:proofErr w:type="spellStart"/>
-      <w:r>
-        <w:rPr>
-          <w:lang w:val="en-US"/>
-        </w:rPr>
-        <w:t>BigDeal</w:t>
-      </w:r>
-      <w:proofErr w:type="spellEnd"/>
-      <w:r>
-        <w:rPr>
-          <w:lang w:val="en-US"/>
-        </w:rPr>
-        <w:t xml:space="preserve"> can also be used by the program </w:t>
-      </w:r>
-      <w:proofErr w:type="spellStart"/>
-      <w:r>
-        <w:rPr>
-          <w:lang w:val="en-US"/>
-        </w:rPr>
-        <w:t>SquareDeal</w:t>
-      </w:r>
-      <w:proofErr w:type="spellEnd"/>
-      <w:r>
-        <w:rPr>
-          <w:lang w:val="en-US"/>
-        </w:rPr>
-        <w:t xml:space="preserve">, making many sets for large tournaments with some extra security stuff. In that case the </w:t>
-      </w:r>
-      <w:proofErr w:type="spellStart"/>
-      <w:r>
-        <w:rPr>
-          <w:lang w:val="en-US"/>
-        </w:rPr>
-        <w:t>SquareDeal</w:t>
-      </w:r>
-      <w:proofErr w:type="spellEnd"/>
-      <w:r>
-        <w:rPr>
-          <w:lang w:val="en-US"/>
-        </w:rPr>
-        <w:t xml:space="preserve"> program makes</w:t>
+      <w:r>
+        <w:rPr>
+          <w:lang w:val="en-US"/>
+        </w:rPr>
+        <w:t xml:space="preserve">The value used as input to the </w:t>
+      </w:r>
+      <w:r>
+        <w:rPr>
+          <w:lang w:val="en-US"/>
+        </w:rPr>
+        <w:t>crypto hash</w:t>
+      </w:r>
+      <w:r>
+        <w:rPr>
+          <w:lang w:val="en-US"/>
+        </w:rPr>
+        <w:t xml:space="preserve"> varies with the version of BigDeal </w:t>
+      </w:r>
+      <w:r>
+        <w:rPr>
+          <w:lang w:val="en-US"/>
+        </w:rPr>
+        <w:t xml:space="preserve">and how you use it. In BigDeal as </w:t>
+      </w:r>
+      <w:r>
+        <w:rPr>
+          <w:lang w:val="en-US"/>
+        </w:rPr>
+        <w:t xml:space="preserve">normally </w:t>
+      </w:r>
+      <w:r>
+        <w:rPr>
+          <w:lang w:val="en-US"/>
+        </w:rPr>
+        <w:t xml:space="preserve">used to </w:t>
+      </w:r>
+      <w:r>
+        <w:rPr>
+          <w:lang w:val="en-US"/>
+        </w:rPr>
+        <w:t>make</w:t>
+      </w:r>
+      <w:r>
+        <w:rPr>
+          <w:lang w:val="en-US"/>
+        </w:rPr>
+        <w:t xml:space="preserve"> single sets of </w:t>
+      </w:r>
+      <w:r>
+        <w:rPr>
+          <w:lang w:val="en-US"/>
+        </w:rPr>
+        <w:t>deals</w:t>
+      </w:r>
+      <w:r>
+        <w:rPr>
+          <w:lang w:val="en-US"/>
+        </w:rPr>
+        <w:t>,</w:t>
+      </w:r>
+      <w:r>
+        <w:rPr>
+          <w:lang w:val="en-US"/>
+        </w:rPr>
+        <w:t xml:space="preserve"> the operator of the program identifies himself at first use, and this self-chosen identification </w:t>
+      </w:r>
+      <w:r>
+        <w:rPr>
+          <w:lang w:val="en-US"/>
+        </w:rPr>
+        <w:t xml:space="preserve">together with </w:t>
+      </w:r>
+      <w:r>
+        <w:rPr>
+          <w:lang w:val="en-US"/>
+        </w:rPr>
+        <w:t>a</w:t>
+      </w:r>
+      <w:r>
+        <w:rPr>
+          <w:lang w:val="en-US"/>
+        </w:rPr>
+        <w:t xml:space="preserve"> big numbe</w:t>
+      </w:r>
+      <w:r>
+        <w:rPr>
+          <w:lang w:val="en-US"/>
+        </w:rPr>
+        <w:t xml:space="preserve">r makes the input for the hash. This last number </w:t>
+      </w:r>
+      <w:r>
+        <w:rPr>
+          <w:lang w:val="en-US"/>
+        </w:rPr>
+        <w:t>in version 1.2 of BigDeal is made up by using timing of keyboard input of the user. In version 2.0 it is taken from the operating system, using the same mechanism</w:t>
+      </w:r>
+      <w:r>
+        <w:rPr>
+          <w:lang w:val="en-US"/>
+        </w:rPr>
+        <w:t xml:space="preserve"> as banking apps.</w:t>
+      </w:r>
+    </w:p>
+    <w:p>
+      <w:pPr>
+        <w:rPr>
+          <w:lang w:val="en-US"/>
+        </w:rPr>
+      </w:pPr>
+      <w:r>
+        <w:rPr>
+          <w:lang w:val="en-US"/>
+        </w:rPr>
+        <w:t>BigDeal can also be used by the program SquareDeal</w:t>
+      </w:r>
+      <w:r>
+        <w:rPr>
+          <w:lang w:val="en-US"/>
+        </w:rPr>
+        <w:t>, making many sets for large tournaments with some extra security stuff. In that case the SquareDeal program makes</w:t>
       </w:r>
       <w:r>
         <w:rPr>
@@ -1278,21 +1184,7 @@
         <w:rPr>
           <w:lang w:val="en-US"/>
         </w:rPr>
-        <w:t xml:space="preserve">Dealing </w:t>
-      </w:r>
-      <w:proofErr w:type="gramStart"/>
-      <w:r>
-        <w:rPr>
-          <w:lang w:val="en-US"/>
-        </w:rPr>
-        <w:t>for</w:t>
-      </w:r>
-      <w:proofErr w:type="gramEnd"/>
-      <w:r>
-        <w:rPr>
-          <w:lang w:val="en-US"/>
-        </w:rPr>
-        <w:t xml:space="preserve"> bridge on a computer</w:t>
+        <w:t>Dealing for bridge on a computer</w:t>
       </w:r>
       <w:r>
         <w:rPr>
@@ -1370,21 +1262,7 @@
         <w:rPr>
           <w:lang w:val="en-US"/>
         </w:rPr>
-        <w:t xml:space="preserve">ble for </w:t>
-      </w:r>
-      <w:proofErr w:type="spellStart"/>
-      <w:r>
-        <w:rPr>
-          <w:lang w:val="en-US"/>
-        </w:rPr>
-        <w:t>BigDeal</w:t>
-      </w:r>
-      <w:proofErr w:type="spellEnd"/>
-      <w:r>
-        <w:rPr>
-          <w:lang w:val="en-US"/>
-        </w:rPr>
-        <w:t xml:space="preserve"> to deal in a biased way.</w:t>
+        <w:t>ble for BigDeal to deal in a biased way.</w:t>
       </w:r>
     </w:p>
     <w:p>

</xml_diff>

<commit_message>
Minor mistake in lawnumber
</commit_message>
<xml_diff>
--- a/Documentation/Big Deal intro.docx
+++ b/Documentation/Big Deal intro.docx
@@ -12,7 +12,6 @@
           <w:lang w:val="en-US"/>
         </w:rPr>
       </w:pPr>
-      <w:proofErr w:type="spellStart"/>
       <w:r>
         <w:rPr>
           <w:caps w:val="0"/>
@@ -20,17 +19,7 @@
           <w:szCs w:val="56"/>
           <w:lang w:val="en-US"/>
         </w:rPr>
-        <w:t>BigDeal</w:t>
-      </w:r>
-      <w:proofErr w:type="spellEnd"/>
-      <w:r>
-        <w:rPr>
-          <w:caps w:val="0"/>
-          <w:sz w:val="56"/>
-          <w:szCs w:val="56"/>
-          <w:lang w:val="en-US"/>
-        </w:rPr>
-        <w:t xml:space="preserve"> explained</w:t>
+        <w:t>BigDeal explained</w:t>
       </w:r>
     </w:p>
     <w:p>
@@ -82,45 +71,478 @@
         <w:rPr>
           <w:lang w:val="en-US"/>
         </w:rPr>
+        <w:t xml:space="preserve"> BigDeal was introduced in international competition in the year 2000. </w:t>
+      </w:r>
+      <w:r>
+        <w:rPr>
+          <w:lang w:val="en-US"/>
+        </w:rPr>
+        <w:t xml:space="preserve">Very little has changed since the introduction, but here is a </w:t>
+      </w:r>
+      <w:r>
+        <w:rPr>
+          <w:lang w:val="en-US"/>
+        </w:rPr>
+        <w:t>short new</w:t>
+      </w:r>
+      <w:r>
+        <w:rPr>
+          <w:lang w:val="en-US"/>
+        </w:rPr>
+        <w:t xml:space="preserve"> document to explain principles and operation</w:t>
+      </w:r>
+      <w:r>
+        <w:rPr>
+          <w:lang w:val="en-US"/>
+        </w:rPr>
+        <w:t>, describing version 2.0</w:t>
+      </w:r>
+      <w:r>
+        <w:rPr>
+          <w:lang w:val="en-US"/>
+        </w:rPr>
+        <w:t>.</w:t>
+      </w:r>
+    </w:p>
+    <w:p>
+      <w:pPr>
+        <w:rPr>
+          <w:lang w:val="en-US"/>
+        </w:rPr>
+      </w:pPr>
+      <w:r>
+        <w:rPr>
+          <w:lang w:val="en-US"/>
+        </w:rPr>
+        <w:t xml:space="preserve">A bit of new documentation for a 25 </w:t>
+      </w:r>
+      <w:r>
+        <w:rPr>
+          <w:lang w:val="en-US"/>
+        </w:rPr>
+        <w:t>year old program.</w:t>
+      </w:r>
+    </w:p>
+    <w:p>
+      <w:pPr>
+        <w:pStyle w:val="Heading2"/>
+        <w:rPr>
+          <w:lang w:val="en-US"/>
+        </w:rPr>
+      </w:pPr>
+      <w:r>
+        <w:rPr>
+          <w:lang w:val="en-US"/>
+        </w:rPr>
+        <w:t>What should a dealing program do?</w:t>
+      </w:r>
+    </w:p>
+    <w:p>
+      <w:pPr>
+        <w:rPr>
+          <w:lang w:val="en-US"/>
+        </w:rPr>
+      </w:pPr>
+      <w:r>
+        <w:rPr>
+          <w:lang w:val="en-US"/>
+        </w:rPr>
+        <w:t xml:space="preserve">A dealing program </w:t>
+      </w:r>
+      <w:r>
+        <w:rPr>
+          <w:lang w:val="en-US"/>
+        </w:rPr>
+        <w:t>falls under the provision of law 6E</w:t>
+      </w:r>
+      <w:r>
+        <w:rPr>
+          <w:lang w:val="en-US"/>
+        </w:rPr>
+        <w:t>3</w:t>
+      </w:r>
+      <w:r>
+        <w:rPr>
+          <w:lang w:val="en-US"/>
+        </w:rPr>
+        <w:t xml:space="preserve">, which means it </w:t>
+      </w:r>
+      <w:r>
+        <w:rPr>
+          <w:lang w:val="en-US"/>
+        </w:rPr>
+        <w:t>must</w:t>
+      </w:r>
+      <w:r>
+        <w:rPr>
+          <w:lang w:val="en-US"/>
+        </w:rPr>
+        <w:t xml:space="preserve"> do the same as thorough manual shuffling.</w:t>
+      </w:r>
+    </w:p>
+    <w:p>
+      <w:pPr>
+        <w:rPr>
+          <w:lang w:val="en-US"/>
+        </w:rPr>
+      </w:pPr>
+      <w:r>
+        <w:rPr>
+          <w:lang w:val="en-US"/>
+        </w:rPr>
+        <w:t xml:space="preserve">This means that each </w:t>
+      </w:r>
+      <w:r>
+        <w:rPr>
+          <w:lang w:val="en-US"/>
+        </w:rPr>
+        <w:t>deal</w:t>
+      </w:r>
+      <w:r>
+        <w:rPr>
+          <w:lang w:val="en-US"/>
+        </w:rPr>
         <w:t xml:space="preserve"> </w:t>
       </w:r>
-      <w:proofErr w:type="spellStart"/>
-      <w:r>
-        <w:rPr>
-          <w:lang w:val="en-US"/>
-        </w:rPr>
-        <w:t>BigDeal</w:t>
-      </w:r>
-      <w:proofErr w:type="spellEnd"/>
-      <w:r>
-        <w:rPr>
-          <w:lang w:val="en-US"/>
-        </w:rPr>
-        <w:t xml:space="preserve"> was introduced in international competition in the year 2000. </w:t>
-      </w:r>
-      <w:r>
-        <w:rPr>
-          <w:lang w:val="en-US"/>
-        </w:rPr>
-        <w:t xml:space="preserve">Very little has changed since the introduction, but here is a </w:t>
-      </w:r>
-      <w:r>
-        <w:rPr>
-          <w:lang w:val="en-US"/>
-        </w:rPr>
-        <w:t>short new</w:t>
-      </w:r>
-      <w:r>
-        <w:rPr>
-          <w:lang w:val="en-US"/>
-        </w:rPr>
-        <w:t xml:space="preserve"> document to explain principles and operation</w:t>
-      </w:r>
-      <w:r>
-        <w:rPr>
-          <w:lang w:val="en-US"/>
-        </w:rPr>
-        <w:t>, describing version 2.0</w:t>
+      <w:r>
+        <w:rPr>
+          <w:lang w:val="en-US"/>
+        </w:rPr>
+        <w:t>made</w:t>
+      </w:r>
+      <w:r>
+        <w:rPr>
+          <w:lang w:val="en-US"/>
+        </w:rPr>
+        <w:t xml:space="preserve"> must be independent of any other </w:t>
+      </w:r>
+      <w:r>
+        <w:rPr>
+          <w:lang w:val="en-US"/>
+        </w:rPr>
+        <w:t>deal</w:t>
+      </w:r>
+      <w:r>
+        <w:rPr>
+          <w:lang w:val="en-US"/>
+        </w:rPr>
+        <w:t xml:space="preserve"> and</w:t>
+      </w:r>
+      <w:r>
+        <w:rPr>
+          <w:lang w:val="en-US"/>
+        </w:rPr>
+        <w:t xml:space="preserve"> </w:t>
+      </w:r>
+      <w:r>
+        <w:rPr>
+          <w:lang w:val="en-US"/>
+        </w:rPr>
+        <w:t>must</w:t>
+      </w:r>
+      <w:r>
+        <w:rPr>
+          <w:lang w:val="en-US"/>
+        </w:rPr>
+        <w:t xml:space="preserve"> be random. Each possible bridge </w:t>
+      </w:r>
+      <w:r>
+        <w:rPr>
+          <w:lang w:val="en-US"/>
+        </w:rPr>
+        <w:t>deal</w:t>
+      </w:r>
+      <w:r>
+        <w:rPr>
+          <w:lang w:val="en-US"/>
+        </w:rPr>
+        <w:t xml:space="preserve"> should occur with equal probability</w:t>
+      </w:r>
+      <w:r>
+        <w:rPr>
+          <w:lang w:val="en-US"/>
+        </w:rPr>
+        <w:t xml:space="preserve">. </w:t>
+      </w:r>
+      <w:r>
+        <w:rPr>
+          <w:lang w:val="en-US"/>
+        </w:rPr>
+        <w:t>Meaning</w:t>
+      </w:r>
+      <w:r>
+        <w:rPr>
+          <w:lang w:val="en-US"/>
+        </w:rPr>
+        <w:t xml:space="preserve"> any program </w:t>
+      </w:r>
+      <w:r>
+        <w:rPr>
+          <w:lang w:val="en-US"/>
+        </w:rPr>
+        <w:t xml:space="preserve">and/or procedure that </w:t>
+      </w:r>
+      <w:r>
+        <w:rPr>
+          <w:lang w:val="en-US"/>
+        </w:rPr>
+        <w:t>makes</w:t>
+      </w:r>
+      <w:r>
+        <w:rPr>
+          <w:lang w:val="en-US"/>
+        </w:rPr>
+        <w:t xml:space="preserve"> </w:t>
+      </w:r>
+      <w:r>
+        <w:rPr>
+          <w:lang w:val="en-US"/>
+        </w:rPr>
+        <w:t>deals</w:t>
+      </w:r>
+      <w:r>
+        <w:rPr>
+          <w:lang w:val="en-US"/>
+        </w:rPr>
+        <w:t xml:space="preserve"> such that they fall under any constraints at all</w:t>
+      </w:r>
+      <w:r>
+        <w:rPr>
+          <w:lang w:val="en-US"/>
+        </w:rPr>
+        <w:t xml:space="preserve"> is illegal.</w:t>
+      </w:r>
+    </w:p>
+    <w:p>
+      <w:pPr>
+        <w:rPr>
+          <w:lang w:val="en-US"/>
+        </w:rPr>
+      </w:pPr>
+      <w:r>
+        <w:rPr>
+          <w:lang w:val="en-US"/>
+        </w:rPr>
+        <w:t xml:space="preserve">So BigDeal, when producing a set of </w:t>
+      </w:r>
+      <w:r>
+        <w:rPr>
+          <w:lang w:val="en-US"/>
+        </w:rPr>
+        <w:t>thirty</w:t>
+      </w:r>
+      <w:r>
+        <w:rPr>
+          <w:lang w:val="en-US"/>
+        </w:rPr>
+        <w:t xml:space="preserve"> </w:t>
+      </w:r>
+      <w:r>
+        <w:rPr>
+          <w:lang w:val="en-US"/>
+        </w:rPr>
+        <w:t>deals</w:t>
+      </w:r>
+      <w:r>
+        <w:rPr>
+          <w:lang w:val="en-US"/>
+        </w:rPr>
+        <w:t xml:space="preserve">, </w:t>
+      </w:r>
+      <w:r>
+        <w:rPr>
+          <w:lang w:val="en-US"/>
+        </w:rPr>
+        <w:t xml:space="preserve">will </w:t>
+      </w:r>
+      <w:r>
+        <w:rPr>
+          <w:lang w:val="en-US"/>
+        </w:rPr>
+        <w:t>make</w:t>
+      </w:r>
+      <w:r>
+        <w:rPr>
+          <w:lang w:val="en-US"/>
+        </w:rPr>
+        <w:t xml:space="preserve"> each </w:t>
+      </w:r>
+      <w:r>
+        <w:rPr>
+          <w:lang w:val="en-US"/>
+        </w:rPr>
+        <w:t>deal</w:t>
+      </w:r>
+      <w:r>
+        <w:rPr>
+          <w:lang w:val="en-US"/>
+        </w:rPr>
+        <w:t xml:space="preserve"> </w:t>
+      </w:r>
+      <w:r>
+        <w:rPr>
+          <w:lang w:val="en-US"/>
+        </w:rPr>
+        <w:t xml:space="preserve">totally </w:t>
+      </w:r>
+      <w:r>
+        <w:rPr>
+          <w:lang w:val="en-US"/>
+        </w:rPr>
+        <w:t>separate</w:t>
+      </w:r>
+      <w:r>
+        <w:rPr>
+          <w:lang w:val="en-US"/>
+        </w:rPr>
+        <w:t xml:space="preserve">. </w:t>
+      </w:r>
+      <w:r>
+        <w:rPr>
+          <w:lang w:val="en-US"/>
+        </w:rPr>
+        <w:t>This of course means</w:t>
+      </w:r>
+      <w:r>
+        <w:rPr>
+          <w:lang w:val="en-US"/>
+        </w:rPr>
+        <w:t xml:space="preserve"> it is possible, although </w:t>
+      </w:r>
+      <w:r>
+        <w:rPr>
+          <w:lang w:val="en-US"/>
+        </w:rPr>
+        <w:t xml:space="preserve">very </w:t>
+      </w:r>
+      <w:r>
+        <w:rPr>
+          <w:lang w:val="en-US"/>
+        </w:rPr>
+        <w:t xml:space="preserve">unlikely, that it will contain ten </w:t>
+      </w:r>
+      <w:r>
+        <w:rPr>
+          <w:lang w:val="en-US"/>
+        </w:rPr>
+        <w:t>deals</w:t>
+      </w:r>
+      <w:r>
+        <w:rPr>
+          <w:lang w:val="en-US"/>
+        </w:rPr>
+        <w:t xml:space="preserve"> where NS can make slam, and none where EW can do it.</w:t>
+      </w:r>
+      <w:r>
+        <w:rPr>
+          <w:lang w:val="en-US"/>
+        </w:rPr>
+        <w:t xml:space="preserve"> When dealing manually it could happen too.</w:t>
+      </w:r>
+    </w:p>
+    <w:p>
+      <w:pPr>
+        <w:pStyle w:val="Heading2"/>
+        <w:rPr>
+          <w:lang w:val="en-US"/>
+        </w:rPr>
+      </w:pPr>
+      <w:r>
+        <w:rPr>
+          <w:lang w:val="en-US"/>
+        </w:rPr>
+        <w:t xml:space="preserve">How is each </w:t>
+      </w:r>
+      <w:r>
+        <w:rPr>
+          <w:lang w:val="en-US"/>
+        </w:rPr>
+        <w:t>deal</w:t>
+      </w:r>
+      <w:r>
+        <w:rPr>
+          <w:lang w:val="en-US"/>
+        </w:rPr>
+        <w:t xml:space="preserve"> made?</w:t>
+      </w:r>
+    </w:p>
+    <w:p>
+      <w:pPr>
+        <w:rPr>
+          <w:lang w:val="en-US"/>
+        </w:rPr>
+      </w:pPr>
+      <w:r>
+        <w:rPr>
+          <w:lang w:val="en-US"/>
+        </w:rPr>
+        <w:t xml:space="preserve">As described </w:t>
+      </w:r>
+      <w:r>
+        <w:rPr>
+          <w:lang w:val="en-US"/>
+        </w:rPr>
+        <w:t>above,</w:t>
+      </w:r>
+      <w:r>
+        <w:rPr>
+          <w:lang w:val="en-US"/>
+        </w:rPr>
+        <w:t xml:space="preserve"> each </w:t>
+      </w:r>
+      <w:r>
+        <w:rPr>
+          <w:lang w:val="en-US"/>
+        </w:rPr>
+        <w:t>deal</w:t>
+      </w:r>
+      <w:r>
+        <w:rPr>
+          <w:lang w:val="en-US"/>
+        </w:rPr>
+        <w:t xml:space="preserve"> should occur with the same probability</w:t>
+      </w:r>
+      <w:r>
+        <w:rPr>
+          <w:lang w:val="en-US"/>
+        </w:rPr>
+        <w:t xml:space="preserve">. So how many </w:t>
+      </w:r>
+      <w:r>
+        <w:rPr>
+          <w:lang w:val="en-US"/>
+        </w:rPr>
+        <w:t>deals</w:t>
+      </w:r>
+      <w:r>
+        <w:rPr>
+          <w:lang w:val="en-US"/>
+        </w:rPr>
+        <w:t xml:space="preserve"> are possible? We will skip the math in this </w:t>
+      </w:r>
+      <w:r>
+        <w:rPr>
+          <w:lang w:val="en-US"/>
+        </w:rPr>
+        <w:t>document</w:t>
+      </w:r>
+      <w:r>
+        <w:rPr>
+          <w:lang w:val="en-US"/>
+        </w:rPr>
+        <w:t xml:space="preserve">, but there are </w:t>
+      </w:r>
+      <w:r>
+        <w:rPr>
+          <w:lang w:val="en-US"/>
+        </w:rPr>
+        <w:t xml:space="preserve">53,644,737,765,488,792,839,237,440,000 possible bridge </w:t>
+      </w:r>
+      <w:r>
+        <w:rPr>
+          <w:lang w:val="en-US"/>
+        </w:rPr>
+        <w:t>deals</w:t>
       </w:r>
       <w:r>
         <w:rPr>
@@ -128,89 +550,6 @@
         </w:rPr>
         <w:t>.</w:t>
       </w:r>
-    </w:p>
-    <w:p>
-      <w:pPr>
-        <w:rPr>
-          <w:lang w:val="en-US"/>
-        </w:rPr>
-      </w:pPr>
-      <w:r>
-        <w:rPr>
-          <w:lang w:val="en-US"/>
-        </w:rPr>
-        <w:t xml:space="preserve">A bit of new documentation for a 25 </w:t>
-      </w:r>
-      <w:r>
-        <w:rPr>
-          <w:lang w:val="en-US"/>
-        </w:rPr>
-        <w:t>year old program.</w:t>
-      </w:r>
-    </w:p>
-    <w:p>
-      <w:pPr>
-        <w:pStyle w:val="Heading2"/>
-        <w:rPr>
-          <w:lang w:val="en-US"/>
-        </w:rPr>
-      </w:pPr>
-      <w:r>
-        <w:rPr>
-          <w:lang w:val="en-US"/>
-        </w:rPr>
-        <w:t>What should a dealing program do?</w:t>
-      </w:r>
-    </w:p>
-    <w:p>
-      <w:pPr>
-        <w:rPr>
-          <w:lang w:val="en-US"/>
-        </w:rPr>
-      </w:pPr>
-      <w:r>
-        <w:rPr>
-          <w:lang w:val="en-US"/>
-        </w:rPr>
-        <w:t xml:space="preserve">A dealing program </w:t>
-      </w:r>
-      <w:r>
-        <w:rPr>
-          <w:lang w:val="en-US"/>
-        </w:rPr>
-        <w:t xml:space="preserve">falls under the provision of law 6E4, which means it </w:t>
-      </w:r>
-      <w:r>
-        <w:rPr>
-          <w:lang w:val="en-US"/>
-        </w:rPr>
-        <w:t>must</w:t>
-      </w:r>
-      <w:r>
-        <w:rPr>
-          <w:lang w:val="en-US"/>
-        </w:rPr>
-        <w:t xml:space="preserve"> do the same as thorough manual shuffling.</w:t>
-      </w:r>
-    </w:p>
-    <w:p>
-      <w:pPr>
-        <w:rPr>
-          <w:lang w:val="en-US"/>
-        </w:rPr>
-      </w:pPr>
-      <w:r>
-        <w:rPr>
-          <w:lang w:val="en-US"/>
-        </w:rPr>
-        <w:t xml:space="preserve">This means that each </w:t>
-      </w:r>
-      <w:r>
-        <w:rPr>
-          <w:lang w:val="en-US"/>
-        </w:rPr>
-        <w:t>deal</w:t>
-      </w:r>
       <w:r>
         <w:rPr>
           <w:lang w:val="en-US"/>
@@ -221,372 +560,6 @@
         <w:rPr>
           <w:lang w:val="en-US"/>
         </w:rPr>
-        <w:t>made</w:t>
-      </w:r>
-      <w:r>
-        <w:rPr>
-          <w:lang w:val="en-US"/>
-        </w:rPr>
-        <w:t xml:space="preserve"> must be independent of any other </w:t>
-      </w:r>
-      <w:r>
-        <w:rPr>
-          <w:lang w:val="en-US"/>
-        </w:rPr>
-        <w:t>deal</w:t>
-      </w:r>
-      <w:r>
-        <w:rPr>
-          <w:lang w:val="en-US"/>
-        </w:rPr>
-        <w:t xml:space="preserve"> and</w:t>
-      </w:r>
-      <w:r>
-        <w:rPr>
-          <w:lang w:val="en-US"/>
-        </w:rPr>
-        <w:t xml:space="preserve"> </w:t>
-      </w:r>
-      <w:r>
-        <w:rPr>
-          <w:lang w:val="en-US"/>
-        </w:rPr>
-        <w:t>must</w:t>
-      </w:r>
-      <w:r>
-        <w:rPr>
-          <w:lang w:val="en-US"/>
-        </w:rPr>
-        <w:t xml:space="preserve"> be random. Each possible bridge </w:t>
-      </w:r>
-      <w:r>
-        <w:rPr>
-          <w:lang w:val="en-US"/>
-        </w:rPr>
-        <w:t>deal</w:t>
-      </w:r>
-      <w:r>
-        <w:rPr>
-          <w:lang w:val="en-US"/>
-        </w:rPr>
-        <w:t xml:space="preserve"> should occur with equal probability</w:t>
-      </w:r>
-      <w:r>
-        <w:rPr>
-          <w:lang w:val="en-US"/>
-        </w:rPr>
-        <w:t xml:space="preserve">. </w:t>
-      </w:r>
-      <w:r>
-        <w:rPr>
-          <w:lang w:val="en-US"/>
-        </w:rPr>
-        <w:t>Meaning</w:t>
-      </w:r>
-      <w:r>
-        <w:rPr>
-          <w:lang w:val="en-US"/>
-        </w:rPr>
-        <w:t xml:space="preserve"> any program </w:t>
-      </w:r>
-      <w:r>
-        <w:rPr>
-          <w:lang w:val="en-US"/>
-        </w:rPr>
-        <w:t xml:space="preserve">and/or procedure that </w:t>
-      </w:r>
-      <w:r>
-        <w:rPr>
-          <w:lang w:val="en-US"/>
-        </w:rPr>
-        <w:t>makes</w:t>
-      </w:r>
-      <w:r>
-        <w:rPr>
-          <w:lang w:val="en-US"/>
-        </w:rPr>
-        <w:t xml:space="preserve"> </w:t>
-      </w:r>
-      <w:r>
-        <w:rPr>
-          <w:lang w:val="en-US"/>
-        </w:rPr>
-        <w:t>deals</w:t>
-      </w:r>
-      <w:r>
-        <w:rPr>
-          <w:lang w:val="en-US"/>
-        </w:rPr>
-        <w:t xml:space="preserve"> such that they fall under any constraints at all</w:t>
-      </w:r>
-      <w:r>
-        <w:rPr>
-          <w:lang w:val="en-US"/>
-        </w:rPr>
-        <w:t xml:space="preserve"> is illegal.</w:t>
-      </w:r>
-    </w:p>
-    <w:p>
-      <w:pPr>
-        <w:rPr>
-          <w:lang w:val="en-US"/>
-        </w:rPr>
-      </w:pPr>
-      <w:r>
-        <w:rPr>
-          <w:lang w:val="en-US"/>
-        </w:rPr>
-        <w:t xml:space="preserve">So </w:t>
-      </w:r>
-      <w:proofErr w:type="spellStart"/>
-      <w:r>
-        <w:rPr>
-          <w:lang w:val="en-US"/>
-        </w:rPr>
-        <w:t>BigDeal</w:t>
-      </w:r>
-      <w:proofErr w:type="spellEnd"/>
-      <w:r>
-        <w:rPr>
-          <w:lang w:val="en-US"/>
-        </w:rPr>
-        <w:t xml:space="preserve">, when producing a set of </w:t>
-      </w:r>
-      <w:r>
-        <w:rPr>
-          <w:lang w:val="en-US"/>
-        </w:rPr>
-        <w:t>thirty</w:t>
-      </w:r>
-      <w:r>
-        <w:rPr>
-          <w:lang w:val="en-US"/>
-        </w:rPr>
-        <w:t xml:space="preserve"> </w:t>
-      </w:r>
-      <w:r>
-        <w:rPr>
-          <w:lang w:val="en-US"/>
-        </w:rPr>
-        <w:t>deals</w:t>
-      </w:r>
-      <w:r>
-        <w:rPr>
-          <w:lang w:val="en-US"/>
-        </w:rPr>
-        <w:t xml:space="preserve">, </w:t>
-      </w:r>
-      <w:r>
-        <w:rPr>
-          <w:lang w:val="en-US"/>
-        </w:rPr>
-        <w:t xml:space="preserve">will </w:t>
-      </w:r>
-      <w:r>
-        <w:rPr>
-          <w:lang w:val="en-US"/>
-        </w:rPr>
-        <w:t>make</w:t>
-      </w:r>
-      <w:r>
-        <w:rPr>
-          <w:lang w:val="en-US"/>
-        </w:rPr>
-        <w:t xml:space="preserve"> each </w:t>
-      </w:r>
-      <w:r>
-        <w:rPr>
-          <w:lang w:val="en-US"/>
-        </w:rPr>
-        <w:t>deal</w:t>
-      </w:r>
-      <w:r>
-        <w:rPr>
-          <w:lang w:val="en-US"/>
-        </w:rPr>
-        <w:t xml:space="preserve"> </w:t>
-      </w:r>
-      <w:r>
-        <w:rPr>
-          <w:lang w:val="en-US"/>
-        </w:rPr>
-        <w:t xml:space="preserve">totally </w:t>
-      </w:r>
-      <w:r>
-        <w:rPr>
-          <w:lang w:val="en-US"/>
-        </w:rPr>
-        <w:t>separate</w:t>
-      </w:r>
-      <w:r>
-        <w:rPr>
-          <w:lang w:val="en-US"/>
-        </w:rPr>
-        <w:t xml:space="preserve">. </w:t>
-      </w:r>
-      <w:r>
-        <w:rPr>
-          <w:lang w:val="en-US"/>
-        </w:rPr>
-        <w:t>This of course means</w:t>
-      </w:r>
-      <w:r>
-        <w:rPr>
-          <w:lang w:val="en-US"/>
-        </w:rPr>
-        <w:t xml:space="preserve"> it is possible, although </w:t>
-      </w:r>
-      <w:r>
-        <w:rPr>
-          <w:lang w:val="en-US"/>
-        </w:rPr>
-        <w:t xml:space="preserve">very </w:t>
-      </w:r>
-      <w:r>
-        <w:rPr>
-          <w:lang w:val="en-US"/>
-        </w:rPr>
-        <w:t xml:space="preserve">unlikely, that it will contain ten </w:t>
-      </w:r>
-      <w:r>
-        <w:rPr>
-          <w:lang w:val="en-US"/>
-        </w:rPr>
-        <w:t>deals</w:t>
-      </w:r>
-      <w:r>
-        <w:rPr>
-          <w:lang w:val="en-US"/>
-        </w:rPr>
-        <w:t xml:space="preserve"> where NS can make slam, and none where EW can do it.</w:t>
-      </w:r>
-      <w:r>
-        <w:rPr>
-          <w:lang w:val="en-US"/>
-        </w:rPr>
-        <w:t xml:space="preserve"> When dealing manually it could happen too.</w:t>
-      </w:r>
-    </w:p>
-    <w:p>
-      <w:pPr>
-        <w:pStyle w:val="Heading2"/>
-        <w:rPr>
-          <w:lang w:val="en-US"/>
-        </w:rPr>
-      </w:pPr>
-      <w:r>
-        <w:rPr>
-          <w:lang w:val="en-US"/>
-        </w:rPr>
-        <w:t xml:space="preserve">How is each </w:t>
-      </w:r>
-      <w:r>
-        <w:rPr>
-          <w:lang w:val="en-US"/>
-        </w:rPr>
-        <w:t>deal</w:t>
-      </w:r>
-      <w:r>
-        <w:rPr>
-          <w:lang w:val="en-US"/>
-        </w:rPr>
-        <w:t xml:space="preserve"> made?</w:t>
-      </w:r>
-    </w:p>
-    <w:p>
-      <w:pPr>
-        <w:rPr>
-          <w:lang w:val="en-US"/>
-        </w:rPr>
-      </w:pPr>
-      <w:r>
-        <w:rPr>
-          <w:lang w:val="en-US"/>
-        </w:rPr>
-        <w:t xml:space="preserve">As described </w:t>
-      </w:r>
-      <w:r>
-        <w:rPr>
-          <w:lang w:val="en-US"/>
-        </w:rPr>
-        <w:t>above,</w:t>
-      </w:r>
-      <w:r>
-        <w:rPr>
-          <w:lang w:val="en-US"/>
-        </w:rPr>
-        <w:t xml:space="preserve"> each </w:t>
-      </w:r>
-      <w:r>
-        <w:rPr>
-          <w:lang w:val="en-US"/>
-        </w:rPr>
-        <w:t>deal</w:t>
-      </w:r>
-      <w:r>
-        <w:rPr>
-          <w:lang w:val="en-US"/>
-        </w:rPr>
-        <w:t xml:space="preserve"> should occur with the same probability</w:t>
-      </w:r>
-      <w:r>
-        <w:rPr>
-          <w:lang w:val="en-US"/>
-        </w:rPr>
-        <w:t xml:space="preserve">. So how many </w:t>
-      </w:r>
-      <w:r>
-        <w:rPr>
-          <w:lang w:val="en-US"/>
-        </w:rPr>
-        <w:t>deals</w:t>
-      </w:r>
-      <w:r>
-        <w:rPr>
-          <w:lang w:val="en-US"/>
-        </w:rPr>
-        <w:t xml:space="preserve"> are possible? We will skip the math in this </w:t>
-      </w:r>
-      <w:r>
-        <w:rPr>
-          <w:lang w:val="en-US"/>
-        </w:rPr>
-        <w:t>document</w:t>
-      </w:r>
-      <w:r>
-        <w:rPr>
-          <w:lang w:val="en-US"/>
-        </w:rPr>
-        <w:t xml:space="preserve">, but there are </w:t>
-      </w:r>
-      <w:r>
-        <w:rPr>
-          <w:lang w:val="en-US"/>
-        </w:rPr>
-        <w:t xml:space="preserve">53,644,737,765,488,792,839,237,440,000 possible bridge </w:t>
-      </w:r>
-      <w:r>
-        <w:rPr>
-          <w:lang w:val="en-US"/>
-        </w:rPr>
-        <w:t>deals</w:t>
-      </w:r>
-      <w:r>
-        <w:rPr>
-          <w:lang w:val="en-US"/>
-        </w:rPr>
-        <w:t>.</w:t>
-      </w:r>
-      <w:r>
-        <w:rPr>
-          <w:lang w:val="en-US"/>
-        </w:rPr>
-        <w:t xml:space="preserve"> </w:t>
-      </w:r>
-      <w:r>
-        <w:rPr>
-          <w:lang w:val="en-US"/>
-        </w:rPr>
         <w:t xml:space="preserve">Let us call this number D. </w:t>
       </w:r>
       <w:r>
@@ -626,19 +599,11 @@
           <w:lang w:val="en-US"/>
         </w:rPr>
       </w:pPr>
-      <w:proofErr w:type="spellStart"/>
-      <w:r>
-        <w:rPr>
-          <w:lang w:val="en-US"/>
-        </w:rPr>
-        <w:t>BigDeal</w:t>
-      </w:r>
-      <w:proofErr w:type="spellEnd"/>
-      <w:r>
-        <w:rPr>
-          <w:lang w:val="en-US"/>
-        </w:rPr>
-        <w:t xml:space="preserve"> contains software to convert any number less than </w:t>
+      <w:r>
+        <w:rPr>
+          <w:lang w:val="en-US"/>
+        </w:rPr>
+        <w:t xml:space="preserve">BigDeal contains software to convert any number less than </w:t>
       </w:r>
       <w:r>
         <w:rPr>
@@ -954,42 +919,20 @@
         <w:rPr>
           <w:lang w:val="en-US"/>
         </w:rPr>
-        <w:t xml:space="preserve">in </w:t>
-      </w:r>
-      <w:proofErr w:type="spellStart"/>
-      <w:r>
-        <w:rPr>
-          <w:lang w:val="en-US"/>
-        </w:rPr>
-        <w:t>BigDeal</w:t>
-      </w:r>
-      <w:proofErr w:type="spellEnd"/>
-    </w:p>
-    <w:p>
-      <w:pPr>
-        <w:rPr>
-          <w:lang w:val="en-US"/>
-        </w:rPr>
-      </w:pPr>
-      <w:r>
-        <w:rPr>
-          <w:lang w:val="en-US"/>
-        </w:rPr>
-        <w:t xml:space="preserve">In </w:t>
-      </w:r>
-      <w:proofErr w:type="spellStart"/>
-      <w:r>
-        <w:rPr>
-          <w:lang w:val="en-US"/>
-        </w:rPr>
-        <w:t>BigDeal</w:t>
-      </w:r>
-      <w:proofErr w:type="spellEnd"/>
-      <w:r>
-        <w:rPr>
-          <w:lang w:val="en-US"/>
-        </w:rPr>
-        <w:t xml:space="preserve"> the PRNG</w:t>
+        <w:t>in BigDeal</w:t>
+      </w:r>
+    </w:p>
+    <w:p>
+      <w:pPr>
+        <w:rPr>
+          <w:lang w:val="en-US"/>
+        </w:rPr>
+      </w:pPr>
+      <w:r>
+        <w:rPr>
+          <w:lang w:val="en-US"/>
+        </w:rPr>
+        <w:t>In BigDeal the PRNG</w:t>
       </w:r>
       <w:r>
         <w:rPr>
@@ -1161,16 +1104,198 @@
         <w:rPr>
           <w:lang w:val="en-US"/>
         </w:rPr>
-        <w:t xml:space="preserve"> varies with the version of </w:t>
-      </w:r>
-      <w:proofErr w:type="spellStart"/>
-      <w:r>
-        <w:rPr>
-          <w:lang w:val="en-US"/>
-        </w:rPr>
-        <w:t>BigDeal</w:t>
-      </w:r>
-      <w:proofErr w:type="spellEnd"/>
+        <w:t xml:space="preserve"> varies with the version of BigDeal </w:t>
+      </w:r>
+      <w:r>
+        <w:rPr>
+          <w:lang w:val="en-US"/>
+        </w:rPr>
+        <w:t xml:space="preserve">and how you use it. In BigDeal as </w:t>
+      </w:r>
+      <w:r>
+        <w:rPr>
+          <w:lang w:val="en-US"/>
+        </w:rPr>
+        <w:t xml:space="preserve">normally </w:t>
+      </w:r>
+      <w:r>
+        <w:rPr>
+          <w:lang w:val="en-US"/>
+        </w:rPr>
+        <w:t xml:space="preserve">used to </w:t>
+      </w:r>
+      <w:r>
+        <w:rPr>
+          <w:lang w:val="en-US"/>
+        </w:rPr>
+        <w:t>make</w:t>
+      </w:r>
+      <w:r>
+        <w:rPr>
+          <w:lang w:val="en-US"/>
+        </w:rPr>
+        <w:t xml:space="preserve"> single sets of </w:t>
+      </w:r>
+      <w:r>
+        <w:rPr>
+          <w:lang w:val="en-US"/>
+        </w:rPr>
+        <w:t>deals</w:t>
+      </w:r>
+      <w:r>
+        <w:rPr>
+          <w:lang w:val="en-US"/>
+        </w:rPr>
+        <w:t>,</w:t>
+      </w:r>
+      <w:r>
+        <w:rPr>
+          <w:lang w:val="en-US"/>
+        </w:rPr>
+        <w:t xml:space="preserve"> the operator of the program identifies himself at first use, and this self-chosen identification </w:t>
+      </w:r>
+      <w:r>
+        <w:rPr>
+          <w:lang w:val="en-US"/>
+        </w:rPr>
+        <w:t xml:space="preserve">together with </w:t>
+      </w:r>
+      <w:r>
+        <w:rPr>
+          <w:lang w:val="en-US"/>
+        </w:rPr>
+        <w:t>a</w:t>
+      </w:r>
+      <w:r>
+        <w:rPr>
+          <w:lang w:val="en-US"/>
+        </w:rPr>
+        <w:t xml:space="preserve"> big numbe</w:t>
+      </w:r>
+      <w:r>
+        <w:rPr>
+          <w:lang w:val="en-US"/>
+        </w:rPr>
+        <w:t xml:space="preserve">r makes the input for the hash. This last number </w:t>
+      </w:r>
+      <w:r>
+        <w:rPr>
+          <w:lang w:val="en-US"/>
+        </w:rPr>
+        <w:t>in version 1.2 of BigDeal is made up by using timing of keyboard input of the user. In version 2.0 it is taken from the operating system, using the same mechanism</w:t>
+      </w:r>
+      <w:r>
+        <w:rPr>
+          <w:lang w:val="en-US"/>
+        </w:rPr>
+        <w:t xml:space="preserve"> as banking apps.</w:t>
+      </w:r>
+    </w:p>
+    <w:p>
+      <w:pPr>
+        <w:rPr>
+          <w:lang w:val="en-US"/>
+        </w:rPr>
+      </w:pPr>
+      <w:r>
+        <w:rPr>
+          <w:lang w:val="en-US"/>
+        </w:rPr>
+        <w:t>BigDeal can also be used by the program SquareDeal</w:t>
+      </w:r>
+      <w:r>
+        <w:rPr>
+          <w:lang w:val="en-US"/>
+        </w:rPr>
+        <w:t>, making many sets for large tournaments with some extra security stuff. In that case the SquareDeal program makes</w:t>
+      </w:r>
+      <w:r>
+        <w:rPr>
+          <w:lang w:val="en-US"/>
+        </w:rPr>
+        <w:t xml:space="preserve"> all the input.</w:t>
+      </w:r>
+    </w:p>
+    <w:p>
+      <w:pPr>
+        <w:pStyle w:val="Heading2"/>
+        <w:rPr>
+          <w:lang w:val="en-US"/>
+        </w:rPr>
+      </w:pPr>
+      <w:r>
+        <w:rPr>
+          <w:lang w:val="en-US"/>
+        </w:rPr>
+        <w:t>Conclusion</w:t>
+      </w:r>
+    </w:p>
+    <w:p>
+      <w:pPr>
+        <w:rPr>
+          <w:lang w:val="en-US"/>
+        </w:rPr>
+      </w:pPr>
+      <w:r>
+        <w:rPr>
+          <w:lang w:val="en-US"/>
+        </w:rPr>
+        <w:t>Dealing for bridge on a computer</w:t>
+      </w:r>
+      <w:r>
+        <w:rPr>
+          <w:lang w:val="en-US"/>
+        </w:rPr>
+        <w:t xml:space="preserve"> is very well possible, but care </w:t>
+      </w:r>
+      <w:r>
+        <w:rPr>
+          <w:lang w:val="en-US"/>
+        </w:rPr>
+        <w:t>must</w:t>
+      </w:r>
+      <w:r>
+        <w:rPr>
+          <w:lang w:val="en-US"/>
+        </w:rPr>
+        <w:t xml:space="preserve"> be taken to make sure all </w:t>
+      </w:r>
+      <w:r>
+        <w:rPr>
+          <w:lang w:val="en-US"/>
+        </w:rPr>
+        <w:t>deals</w:t>
+      </w:r>
+      <w:r>
+        <w:rPr>
+          <w:lang w:val="en-US"/>
+        </w:rPr>
+        <w:t xml:space="preserve"> are </w:t>
+      </w:r>
+      <w:r>
+        <w:rPr>
+          <w:lang w:val="en-US"/>
+        </w:rPr>
+        <w:t>equally likely</w:t>
+      </w:r>
+      <w:r>
+        <w:rPr>
+          <w:lang w:val="en-US"/>
+        </w:rPr>
+        <w:t xml:space="preserve">, and unpredictable </w:t>
+      </w:r>
+      <w:r>
+        <w:rPr>
+          <w:lang w:val="en-US"/>
+        </w:rPr>
+        <w:t xml:space="preserve">from </w:t>
+      </w:r>
+      <w:r>
+        <w:rPr>
+          <w:lang w:val="en-US"/>
+        </w:rPr>
+        <w:t>other</w:t>
+      </w:r>
       <w:r>
         <w:rPr>
           <w:lang w:val="en-US"/>
@@ -1181,287 +1306,19 @@
         <w:rPr>
           <w:lang w:val="en-US"/>
         </w:rPr>
-        <w:t xml:space="preserve">and how you use it. In </w:t>
-      </w:r>
-      <w:proofErr w:type="spellStart"/>
-      <w:r>
-        <w:rPr>
-          <w:lang w:val="en-US"/>
-        </w:rPr>
-        <w:t>BigDeal</w:t>
-      </w:r>
-      <w:proofErr w:type="spellEnd"/>
-      <w:r>
-        <w:rPr>
-          <w:lang w:val="en-US"/>
-        </w:rPr>
-        <w:t xml:space="preserve"> as </w:t>
-      </w:r>
-      <w:r>
-        <w:rPr>
-          <w:lang w:val="en-US"/>
-        </w:rPr>
-        <w:t xml:space="preserve">normally </w:t>
-      </w:r>
-      <w:r>
-        <w:rPr>
-          <w:lang w:val="en-US"/>
-        </w:rPr>
-        <w:t xml:space="preserve">used to </w:t>
-      </w:r>
-      <w:r>
-        <w:rPr>
-          <w:lang w:val="en-US"/>
-        </w:rPr>
-        <w:t>make</w:t>
-      </w:r>
-      <w:r>
-        <w:rPr>
-          <w:lang w:val="en-US"/>
-        </w:rPr>
-        <w:t xml:space="preserve"> single sets of </w:t>
-      </w:r>
-      <w:r>
-        <w:rPr>
-          <w:lang w:val="en-US"/>
-        </w:rPr>
         <w:t>deals</w:t>
       </w:r>
       <w:r>
         <w:rPr>
           <w:lang w:val="en-US"/>
         </w:rPr>
-        <w:t>,</w:t>
-      </w:r>
-      <w:r>
-        <w:rPr>
-          <w:lang w:val="en-US"/>
-        </w:rPr>
-        <w:t xml:space="preserve"> the operator of the program identifies himself at first use, and this self-chosen identification </w:t>
-      </w:r>
-      <w:r>
-        <w:rPr>
-          <w:lang w:val="en-US"/>
-        </w:rPr>
-        <w:t xml:space="preserve">together with </w:t>
-      </w:r>
-      <w:r>
-        <w:rPr>
-          <w:lang w:val="en-US"/>
-        </w:rPr>
-        <w:t>a</w:t>
-      </w:r>
-      <w:r>
-        <w:rPr>
-          <w:lang w:val="en-US"/>
-        </w:rPr>
-        <w:t xml:space="preserve"> big numbe</w:t>
-      </w:r>
-      <w:r>
-        <w:rPr>
-          <w:lang w:val="en-US"/>
-        </w:rPr>
-        <w:t xml:space="preserve">r makes the input for the hash. This last number </w:t>
-      </w:r>
-      <w:r>
-        <w:rPr>
-          <w:lang w:val="en-US"/>
-        </w:rPr>
-        <w:t xml:space="preserve">in version 1.2 of </w:t>
-      </w:r>
-      <w:proofErr w:type="spellStart"/>
-      <w:r>
-        <w:rPr>
-          <w:lang w:val="en-US"/>
-        </w:rPr>
-        <w:t>BigDeal</w:t>
-      </w:r>
-      <w:proofErr w:type="spellEnd"/>
-      <w:r>
-        <w:rPr>
-          <w:lang w:val="en-US"/>
-        </w:rPr>
-        <w:t xml:space="preserve"> is made up by using timing of keyboard input of the user. In version 2.0 it is taken from the operating system, using the same mechanism</w:t>
-      </w:r>
-      <w:r>
-        <w:rPr>
-          <w:lang w:val="en-US"/>
-        </w:rPr>
-        <w:t xml:space="preserve"> as banking apps.</w:t>
-      </w:r>
-    </w:p>
-    <w:p>
-      <w:pPr>
-        <w:rPr>
-          <w:lang w:val="en-US"/>
-        </w:rPr>
-      </w:pPr>
-      <w:proofErr w:type="spellStart"/>
-      <w:r>
-        <w:rPr>
-          <w:lang w:val="en-US"/>
-        </w:rPr>
-        <w:t>BigDeal</w:t>
-      </w:r>
-      <w:proofErr w:type="spellEnd"/>
-      <w:r>
-        <w:rPr>
-          <w:lang w:val="en-US"/>
-        </w:rPr>
-        <w:t xml:space="preserve"> can also be used by the program </w:t>
-      </w:r>
-      <w:proofErr w:type="spellStart"/>
-      <w:r>
-        <w:rPr>
-          <w:lang w:val="en-US"/>
-        </w:rPr>
-        <w:t>SquareDeal</w:t>
-      </w:r>
-      <w:proofErr w:type="spellEnd"/>
-      <w:r>
-        <w:rPr>
-          <w:lang w:val="en-US"/>
-        </w:rPr>
-        <w:t xml:space="preserve">, making many sets for large tournaments with some extra security stuff. In that case the </w:t>
-      </w:r>
-      <w:proofErr w:type="spellStart"/>
-      <w:r>
-        <w:rPr>
-          <w:lang w:val="en-US"/>
-        </w:rPr>
-        <w:t>SquareDeal</w:t>
-      </w:r>
-      <w:proofErr w:type="spellEnd"/>
-      <w:r>
-        <w:rPr>
-          <w:lang w:val="en-US"/>
-        </w:rPr>
-        <w:t xml:space="preserve"> program makes</w:t>
-      </w:r>
-      <w:r>
-        <w:rPr>
-          <w:lang w:val="en-US"/>
-        </w:rPr>
-        <w:t xml:space="preserve"> all the input.</w:t>
-      </w:r>
-    </w:p>
-    <w:p>
-      <w:pPr>
-        <w:pStyle w:val="Heading2"/>
-        <w:rPr>
-          <w:lang w:val="en-US"/>
-        </w:rPr>
-      </w:pPr>
-      <w:r>
-        <w:rPr>
-          <w:lang w:val="en-US"/>
-        </w:rPr>
-        <w:t>Conclusion</w:t>
-      </w:r>
-    </w:p>
-    <w:p>
-      <w:pPr>
-        <w:rPr>
-          <w:lang w:val="en-US"/>
-        </w:rPr>
-      </w:pPr>
-      <w:r>
-        <w:rPr>
-          <w:lang w:val="en-US"/>
-        </w:rPr>
-        <w:t>Dealing for bridge on a computer</w:t>
-      </w:r>
-      <w:r>
-        <w:rPr>
-          <w:lang w:val="en-US"/>
-        </w:rPr>
-        <w:t xml:space="preserve"> is very well possible, but care </w:t>
-      </w:r>
-      <w:r>
-        <w:rPr>
-          <w:lang w:val="en-US"/>
-        </w:rPr>
-        <w:t>must</w:t>
-      </w:r>
-      <w:r>
-        <w:rPr>
-          <w:lang w:val="en-US"/>
-        </w:rPr>
-        <w:t xml:space="preserve"> be taken to make sure all </w:t>
-      </w:r>
-      <w:r>
-        <w:rPr>
-          <w:lang w:val="en-US"/>
-        </w:rPr>
-        <w:t>deals</w:t>
-      </w:r>
-      <w:r>
-        <w:rPr>
-          <w:lang w:val="en-US"/>
-        </w:rPr>
-        <w:t xml:space="preserve"> are </w:t>
-      </w:r>
-      <w:r>
-        <w:rPr>
-          <w:lang w:val="en-US"/>
-        </w:rPr>
-        <w:t>equally likely</w:t>
-      </w:r>
-      <w:r>
-        <w:rPr>
-          <w:lang w:val="en-US"/>
-        </w:rPr>
-        <w:t xml:space="preserve">, and unpredictable </w:t>
-      </w:r>
-      <w:r>
-        <w:rPr>
-          <w:lang w:val="en-US"/>
-        </w:rPr>
-        <w:t xml:space="preserve">from </w:t>
-      </w:r>
-      <w:r>
-        <w:rPr>
-          <w:lang w:val="en-US"/>
-        </w:rPr>
-        <w:t>other</w:t>
-      </w:r>
-      <w:r>
-        <w:rPr>
-          <w:lang w:val="en-US"/>
-        </w:rPr>
-        <w:t xml:space="preserve"> </w:t>
-      </w:r>
-      <w:r>
-        <w:rPr>
-          <w:lang w:val="en-US"/>
-        </w:rPr>
-        <w:t>deals</w:t>
-      </w:r>
-      <w:r>
-        <w:rPr>
-          <w:lang w:val="en-US"/>
-        </w:rPr>
         <w:t>. If used properly it is not possi</w:t>
       </w:r>
       <w:r>
         <w:rPr>
           <w:lang w:val="en-US"/>
         </w:rPr>
-        <w:t xml:space="preserve">ble for </w:t>
-      </w:r>
-      <w:proofErr w:type="spellStart"/>
-      <w:r>
-        <w:rPr>
-          <w:lang w:val="en-US"/>
-        </w:rPr>
-        <w:t>BigDeal</w:t>
-      </w:r>
-      <w:proofErr w:type="spellEnd"/>
-      <w:r>
-        <w:rPr>
-          <w:lang w:val="en-US"/>
-        </w:rPr>
-        <w:t xml:space="preserve"> to deal in a biased way.</w:t>
+        <w:t>ble for BigDeal to deal in a biased way.</w:t>
       </w:r>
     </w:p>
     <w:p>
@@ -1482,23 +1339,7 @@
             <w:rStyle w:val="Hyperlink"/>
             <w:lang w:val="en-US"/>
           </w:rPr>
-          <w:t xml:space="preserve">Detailed </w:t>
-        </w:r>
-        <w:proofErr w:type="spellStart"/>
-        <w:r>
-          <w:rPr>
-            <w:rStyle w:val="Hyperlink"/>
-            <w:lang w:val="en-US"/>
-          </w:rPr>
-          <w:t>BigDeal</w:t>
-        </w:r>
-        <w:proofErr w:type="spellEnd"/>
-        <w:r>
-          <w:rPr>
-            <w:rStyle w:val="Hyperlink"/>
-            <w:lang w:val="en-US"/>
-          </w:rPr>
-          <w:t xml:space="preserve"> documentation</w:t>
+          <w:t>Detailed BigDeal documentation</w:t>
         </w:r>
       </w:hyperlink>
     </w:p>
@@ -1539,7 +1380,6 @@
           <w:lang w:val="en-US"/>
         </w:rPr>
       </w:pPr>
-      <w:proofErr w:type="spellStart"/>
       <w:r>
         <w:rPr>
           <w:caps w:val="0"/>
@@ -1557,17 +1397,7 @@
           <w:szCs w:val="56"/>
           <w:lang w:val="en-US"/>
         </w:rPr>
-        <w:t>Deal</w:t>
-      </w:r>
-      <w:proofErr w:type="spellEnd"/>
-      <w:r>
-        <w:rPr>
-          <w:caps w:val="0"/>
-          <w:sz w:val="56"/>
-          <w:szCs w:val="56"/>
-          <w:lang w:val="en-US"/>
-        </w:rPr>
-        <w:t xml:space="preserve"> explained</w:t>
+        <w:t>Deal explained</w:t>
       </w:r>
     </w:p>
     <w:p>
@@ -1613,21 +1443,7 @@
         <w:rPr>
           <w:lang w:val="en-US"/>
         </w:rPr>
-        <w:t xml:space="preserve"> with </w:t>
-      </w:r>
-      <w:proofErr w:type="spellStart"/>
-      <w:r>
-        <w:rPr>
-          <w:lang w:val="en-US"/>
-        </w:rPr>
-        <w:t>BigDeal</w:t>
-      </w:r>
-      <w:proofErr w:type="spellEnd"/>
-      <w:r>
-        <w:rPr>
-          <w:lang w:val="en-US"/>
-        </w:rPr>
-        <w:t xml:space="preserve"> is a good first step. But </w:t>
+        <w:t xml:space="preserve"> with BigDeal is a good first step. But </w:t>
       </w:r>
       <w:r>
         <w:rPr>
@@ -1849,21 +1665,7 @@
         <w:rPr>
           <w:lang w:val="en-US"/>
         </w:rPr>
-        <w:t xml:space="preserve"> </w:t>
-      </w:r>
-      <w:proofErr w:type="spellStart"/>
-      <w:r>
-        <w:rPr>
-          <w:lang w:val="en-US"/>
-        </w:rPr>
-        <w:t>SquareDeal</w:t>
-      </w:r>
-      <w:proofErr w:type="spellEnd"/>
-      <w:r>
-        <w:rPr>
-          <w:lang w:val="en-US"/>
-        </w:rPr>
-        <w:t>. This program allo</w:t>
+        <w:t xml:space="preserve"> SquareDeal. This program allo</w:t>
       </w:r>
       <w:r>
         <w:rPr>
@@ -1918,21 +1720,7 @@
         <w:rPr>
           <w:lang w:val="en-US"/>
         </w:rPr>
-        <w:t xml:space="preserve">. In that file there are two extra pieces of information, a cryptographic secure hash of all the inputs to </w:t>
-      </w:r>
-      <w:proofErr w:type="spellStart"/>
-      <w:r>
-        <w:rPr>
-          <w:lang w:val="en-US"/>
-        </w:rPr>
-        <w:t>BigDeal</w:t>
-      </w:r>
-      <w:proofErr w:type="spellEnd"/>
-      <w:r>
-        <w:rPr>
-          <w:lang w:val="en-US"/>
-        </w:rPr>
-        <w:t>, and</w:t>
+        <w:t>. In that file there are two extra pieces of information, a cryptographic secure hash of all the inputs to BigDeal, and</w:t>
       </w:r>
       <w:r>
         <w:rPr>
@@ -1993,21 +1781,7 @@
         <w:rPr>
           <w:lang w:val="en-US"/>
         </w:rPr>
-        <w:t xml:space="preserve"> the organizer publishes the inputs to </w:t>
-      </w:r>
-      <w:proofErr w:type="spellStart"/>
-      <w:r>
-        <w:rPr>
-          <w:lang w:val="en-US"/>
-        </w:rPr>
-        <w:t>BigDeal</w:t>
-      </w:r>
-      <w:proofErr w:type="spellEnd"/>
-      <w:r>
-        <w:rPr>
-          <w:lang w:val="en-US"/>
-        </w:rPr>
-        <w:t>, which can then be checked against the hash by interested players.</w:t>
+        <w:t xml:space="preserve"> the organizer publishes the inputs to BigDeal, which can then be checked against the hash by interested players.</w:t>
       </w:r>
       <w:r>
         <w:rPr>
@@ -2046,41 +1820,13 @@
         <w:rPr>
           <w:lang w:val="en-US"/>
         </w:rPr>
-        <w:t xml:space="preserve">The combination of </w:t>
-      </w:r>
-      <w:proofErr w:type="spellStart"/>
-      <w:r>
-        <w:rPr>
-          <w:lang w:val="en-US"/>
-        </w:rPr>
-        <w:t>BigDeal</w:t>
-      </w:r>
-      <w:proofErr w:type="spellEnd"/>
-      <w:r>
-        <w:rPr>
-          <w:lang w:val="en-US"/>
-        </w:rPr>
-        <w:t xml:space="preserve"> an</w:t>
-      </w:r>
-      <w:r>
-        <w:rPr>
-          <w:lang w:val="en-US"/>
-        </w:rPr>
-        <w:t xml:space="preserve">d </w:t>
-      </w:r>
-      <w:proofErr w:type="spellStart"/>
-      <w:r>
-        <w:rPr>
-          <w:lang w:val="en-US"/>
-        </w:rPr>
-        <w:t>SquareDeal</w:t>
-      </w:r>
-      <w:proofErr w:type="spellEnd"/>
-      <w:r>
-        <w:rPr>
-          <w:lang w:val="en-US"/>
-        </w:rPr>
-        <w:t xml:space="preserve"> will </w:t>
+        <w:t>The combination of BigDeal an</w:t>
+      </w:r>
+      <w:r>
+        <w:rPr>
+          <w:lang w:val="en-US"/>
+        </w:rPr>
+        <w:t xml:space="preserve">d SquareDeal will </w:t>
       </w:r>
       <w:r>
         <w:rPr>

</xml_diff>